<commit_message>
added examples for the second day
</commit_message>
<xml_diff>
--- a/1_basics.docx
+++ b/1_basics.docx
@@ -7,13 +7,13 @@
         <w:pStyle w:val="Title"/>
       </w:pPr>
       <w:r>
-        <w:t xml:space="preserve">R</w:t>
+        <w:t xml:space="preserve">Statistics</w:t>
       </w:r>
       <w:r>
         <w:t xml:space="preserve"> </w:t>
       </w:r>
       <w:r>
-        <w:t xml:space="preserve">Notebook</w:t>
+        <w:t xml:space="preserve">training</w:t>
       </w:r>
     </w:p>
     <w:p>
@@ -4292,6 +4292,1276 @@
     <w:bookmarkEnd w:id="68"/>
     <w:bookmarkEnd w:id="69"/>
     <w:bookmarkEnd w:id="70"/>
+    <w:bookmarkStart w:id="84" w:name="ggplot"/>
+    <w:p>
+      <w:pPr>
+        <w:pStyle w:val="Heading1"/>
+      </w:pPr>
+      <w:r>
+        <w:t xml:space="preserve">Ggplot</w:t>
+      </w:r>
+    </w:p>
+    <w:p>
+      <w:pPr>
+        <w:pStyle w:val="SourceCode"/>
+      </w:pPr>
+      <w:r>
+        <w:rPr>
+          <w:rStyle w:val="FunctionTok"/>
+        </w:rPr>
+        <w:t xml:space="preserve">library</w:t>
+      </w:r>
+      <w:r>
+        <w:rPr>
+          <w:rStyle w:val="NormalTok"/>
+        </w:rPr>
+        <w:t xml:space="preserve">(ggplot2)</w:t>
+      </w:r>
+    </w:p>
+    <w:p>
+      <w:pPr>
+        <w:pStyle w:val="SourceCode"/>
+      </w:pPr>
+      <w:r>
+        <w:rPr>
+          <w:rStyle w:val="NormalTok"/>
+        </w:rPr>
+        <w:t xml:space="preserve">plot_1_r </w:t>
+      </w:r>
+      <w:r>
+        <w:rPr>
+          <w:rStyle w:val="OtherTok"/>
+        </w:rPr>
+        <w:t xml:space="preserve">&lt;-</w:t>
+      </w:r>
+      <w:r>
+        <w:rPr>
+          <w:rStyle w:val="NormalTok"/>
+        </w:rPr>
+        <w:t xml:space="preserve"> </w:t>
+      </w:r>
+      <w:r>
+        <w:rPr>
+          <w:rStyle w:val="FunctionTok"/>
+        </w:rPr>
+        <w:t xml:space="preserve">plot</w:t>
+      </w:r>
+      <w:r>
+        <w:rPr>
+          <w:rStyle w:val="NormalTok"/>
+        </w:rPr>
+        <w:t xml:space="preserve">(</w:t>
+      </w:r>
+      <w:r>
+        <w:rPr>
+          <w:rStyle w:val="AttributeTok"/>
+        </w:rPr>
+        <w:t xml:space="preserve">x =</w:t>
+      </w:r>
+      <w:r>
+        <w:rPr>
+          <w:rStyle w:val="NormalTok"/>
+        </w:rPr>
+        <w:t xml:space="preserve"> data</w:t>
+      </w:r>
+      <w:r>
+        <w:rPr>
+          <w:rStyle w:val="SpecialCharTok"/>
+        </w:rPr>
+        <w:t xml:space="preserve">$</w:t>
+      </w:r>
+      <w:r>
+        <w:rPr>
+          <w:rStyle w:val="NormalTok"/>
+        </w:rPr>
+        <w:t xml:space="preserve">age_years,</w:t>
+      </w:r>
+      <w:r>
+        <w:br/>
+      </w:r>
+      <w:r>
+        <w:rPr>
+          <w:rStyle w:val="NormalTok"/>
+        </w:rPr>
+        <w:t xml:space="preserve">                 </w:t>
+      </w:r>
+      <w:r>
+        <w:rPr>
+          <w:rStyle w:val="AttributeTok"/>
+        </w:rPr>
+        <w:t xml:space="preserve">y =</w:t>
+      </w:r>
+      <w:r>
+        <w:rPr>
+          <w:rStyle w:val="NormalTok"/>
+        </w:rPr>
+        <w:t xml:space="preserve"> data</w:t>
+      </w:r>
+      <w:r>
+        <w:rPr>
+          <w:rStyle w:val="SpecialCharTok"/>
+        </w:rPr>
+        <w:t xml:space="preserve">$</w:t>
+      </w:r>
+      <w:r>
+        <w:rPr>
+          <w:rStyle w:val="NormalTok"/>
+        </w:rPr>
+        <w:t xml:space="preserve">credit_amount,</w:t>
+      </w:r>
+      <w:r>
+        <w:br/>
+      </w:r>
+      <w:r>
+        <w:rPr>
+          <w:rStyle w:val="NormalTok"/>
+        </w:rPr>
+        <w:t xml:space="preserve">                 </w:t>
+      </w:r>
+      <w:r>
+        <w:rPr>
+          <w:rStyle w:val="AttributeTok"/>
+        </w:rPr>
+        <w:t xml:space="preserve">xlab =</w:t>
+      </w:r>
+      <w:r>
+        <w:rPr>
+          <w:rStyle w:val="NormalTok"/>
+        </w:rPr>
+        <w:t xml:space="preserve"> </w:t>
+      </w:r>
+      <w:r>
+        <w:rPr>
+          <w:rStyle w:val="StringTok"/>
+        </w:rPr>
+        <w:t xml:space="preserve">"Age (in years)"</w:t>
+      </w:r>
+      <w:r>
+        <w:rPr>
+          <w:rStyle w:val="NormalTok"/>
+        </w:rPr>
+        <w:t xml:space="preserve">,</w:t>
+      </w:r>
+      <w:r>
+        <w:br/>
+      </w:r>
+      <w:r>
+        <w:rPr>
+          <w:rStyle w:val="NormalTok"/>
+        </w:rPr>
+        <w:t xml:space="preserve">                 </w:t>
+      </w:r>
+      <w:r>
+        <w:rPr>
+          <w:rStyle w:val="AttributeTok"/>
+        </w:rPr>
+        <w:t xml:space="preserve">ylab =</w:t>
+      </w:r>
+      <w:r>
+        <w:rPr>
+          <w:rStyle w:val="NormalTok"/>
+        </w:rPr>
+        <w:t xml:space="preserve"> </w:t>
+      </w:r>
+      <w:r>
+        <w:rPr>
+          <w:rStyle w:val="StringTok"/>
+        </w:rPr>
+        <w:t xml:space="preserve">"Credit Amount"</w:t>
+      </w:r>
+      <w:r>
+        <w:rPr>
+          <w:rStyle w:val="NormalTok"/>
+        </w:rPr>
+        <w:t xml:space="preserve">,</w:t>
+      </w:r>
+      <w:r>
+        <w:br/>
+      </w:r>
+      <w:r>
+        <w:rPr>
+          <w:rStyle w:val="NormalTok"/>
+        </w:rPr>
+        <w:t xml:space="preserve">                 </w:t>
+      </w:r>
+      <w:r>
+        <w:rPr>
+          <w:rStyle w:val="AttributeTok"/>
+        </w:rPr>
+        <w:t xml:space="preserve">main =</w:t>
+      </w:r>
+      <w:r>
+        <w:rPr>
+          <w:rStyle w:val="NormalTok"/>
+        </w:rPr>
+        <w:t xml:space="preserve"> </w:t>
+      </w:r>
+      <w:r>
+        <w:rPr>
+          <w:rStyle w:val="StringTok"/>
+        </w:rPr>
+        <w:t xml:space="preserve">"Age and credit amounts of loans"</w:t>
+      </w:r>
+      <w:r>
+        <w:rPr>
+          <w:rStyle w:val="NormalTok"/>
+        </w:rPr>
+        <w:t xml:space="preserve">)</w:t>
+      </w:r>
+    </w:p>
+    <w:p>
+      <w:pPr>
+        <w:pStyle w:val="FirstParagraph"/>
+      </w:pPr>
+      <w:r>
+        <w:drawing>
+          <wp:inline>
+            <wp:extent cx="5334000" cy="4267200"/>
+            <wp:effectExtent b="0" l="0" r="0" t="0"/>
+            <wp:docPr descr="" title="" id="72" name="Picture"/>
+            <a:graphic>
+              <a:graphicData uri="http://schemas.openxmlformats.org/drawingml/2006/picture">
+                <pic:pic>
+                  <pic:nvPicPr>
+                    <pic:cNvPr descr="1_basics_files/figure-docx/unnamed-chunk-44-1.png" id="73" name="Picture"/>
+                    <pic:cNvPicPr>
+                      <a:picLocks noChangeArrowheads="1" noChangeAspect="1"/>
+                    </pic:cNvPicPr>
+                  </pic:nvPicPr>
+                  <pic:blipFill>
+                    <a:blip r:embed="rId71"/>
+                    <a:stretch>
+                      <a:fillRect/>
+                    </a:stretch>
+                  </pic:blipFill>
+                  <pic:spPr bwMode="auto">
+                    <a:xfrm>
+                      <a:off x="0" y="0"/>
+                      <a:ext cx="5334000" cy="4267200"/>
+                    </a:xfrm>
+                    <a:prstGeom prst="rect">
+                      <a:avLst/>
+                    </a:prstGeom>
+                    <a:noFill/>
+                    <a:ln w="9525">
+                      <a:noFill/>
+                      <a:headEnd/>
+                      <a:tailEnd/>
+                    </a:ln>
+                  </pic:spPr>
+                </pic:pic>
+              </a:graphicData>
+            </a:graphic>
+          </wp:inline>
+        </w:drawing>
+      </w:r>
+    </w:p>
+    <w:p>
+      <w:pPr>
+        <w:pStyle w:val="SourceCode"/>
+      </w:pPr>
+      <w:r>
+        <w:rPr>
+          <w:rStyle w:val="NormalTok"/>
+        </w:rPr>
+        <w:t xml:space="preserve">plot_1 </w:t>
+      </w:r>
+      <w:r>
+        <w:rPr>
+          <w:rStyle w:val="OtherTok"/>
+        </w:rPr>
+        <w:t xml:space="preserve">&lt;-</w:t>
+      </w:r>
+      <w:r>
+        <w:rPr>
+          <w:rStyle w:val="NormalTok"/>
+        </w:rPr>
+        <w:t xml:space="preserve"> </w:t>
+      </w:r>
+      <w:r>
+        <w:rPr>
+          <w:rStyle w:val="FunctionTok"/>
+        </w:rPr>
+        <w:t xml:space="preserve">ggplot</w:t>
+      </w:r>
+      <w:r>
+        <w:rPr>
+          <w:rStyle w:val="NormalTok"/>
+        </w:rPr>
+        <w:t xml:space="preserve">(</w:t>
+      </w:r>
+      <w:r>
+        <w:rPr>
+          <w:rStyle w:val="AttributeTok"/>
+        </w:rPr>
+        <w:t xml:space="preserve">data =</w:t>
+      </w:r>
+      <w:r>
+        <w:rPr>
+          <w:rStyle w:val="NormalTok"/>
+        </w:rPr>
+        <w:t xml:space="preserve"> data,</w:t>
+      </w:r>
+      <w:r>
+        <w:br/>
+      </w:r>
+      <w:r>
+        <w:rPr>
+          <w:rStyle w:val="NormalTok"/>
+        </w:rPr>
+        <w:t xml:space="preserve">                 </w:t>
+      </w:r>
+      <w:r>
+        <w:rPr>
+          <w:rStyle w:val="FunctionTok"/>
+        </w:rPr>
+        <w:t xml:space="preserve">aes</w:t>
+      </w:r>
+      <w:r>
+        <w:rPr>
+          <w:rStyle w:val="NormalTok"/>
+        </w:rPr>
+        <w:t xml:space="preserve">(</w:t>
+      </w:r>
+      <w:r>
+        <w:rPr>
+          <w:rStyle w:val="AttributeTok"/>
+        </w:rPr>
+        <w:t xml:space="preserve">x =</w:t>
+      </w:r>
+      <w:r>
+        <w:rPr>
+          <w:rStyle w:val="NormalTok"/>
+        </w:rPr>
+        <w:t xml:space="preserve"> age_years,</w:t>
+      </w:r>
+      <w:r>
+        <w:br/>
+      </w:r>
+      <w:r>
+        <w:rPr>
+          <w:rStyle w:val="NormalTok"/>
+        </w:rPr>
+        <w:t xml:space="preserve">                     </w:t>
+      </w:r>
+      <w:r>
+        <w:rPr>
+          <w:rStyle w:val="AttributeTok"/>
+        </w:rPr>
+        <w:t xml:space="preserve">y =</w:t>
+      </w:r>
+      <w:r>
+        <w:rPr>
+          <w:rStyle w:val="NormalTok"/>
+        </w:rPr>
+        <w:t xml:space="preserve"> credit_amount))</w:t>
+      </w:r>
+      <w:r>
+        <w:br/>
+      </w:r>
+      <w:r>
+        <w:br/>
+      </w:r>
+      <w:r>
+        <w:br/>
+      </w:r>
+      <w:r>
+        <w:rPr>
+          <w:rStyle w:val="NormalTok"/>
+        </w:rPr>
+        <w:t xml:space="preserve">plot_1 </w:t>
+      </w:r>
+      <w:r>
+        <w:rPr>
+          <w:rStyle w:val="SpecialCharTok"/>
+        </w:rPr>
+        <w:t xml:space="preserve">+</w:t>
+      </w:r>
+      <w:r>
+        <w:rPr>
+          <w:rStyle w:val="NormalTok"/>
+        </w:rPr>
+        <w:t xml:space="preserve"> </w:t>
+      </w:r>
+      <w:r>
+        <w:rPr>
+          <w:rStyle w:val="FunctionTok"/>
+        </w:rPr>
+        <w:t xml:space="preserve">geom_point</w:t>
+      </w:r>
+      <w:r>
+        <w:rPr>
+          <w:rStyle w:val="NormalTok"/>
+        </w:rPr>
+        <w:t xml:space="preserve">(</w:t>
+      </w:r>
+      <w:r>
+        <w:rPr>
+          <w:rStyle w:val="FunctionTok"/>
+        </w:rPr>
+        <w:t xml:space="preserve">aes</w:t>
+      </w:r>
+      <w:r>
+        <w:rPr>
+          <w:rStyle w:val="NormalTok"/>
+        </w:rPr>
+        <w:t xml:space="preserve">(</w:t>
+      </w:r>
+      <w:r>
+        <w:rPr>
+          <w:rStyle w:val="AttributeTok"/>
+        </w:rPr>
+        <w:t xml:space="preserve">size =</w:t>
+      </w:r>
+      <w:r>
+        <w:rPr>
+          <w:rStyle w:val="NormalTok"/>
+        </w:rPr>
+        <w:t xml:space="preserve"> duration_months,</w:t>
+      </w:r>
+      <w:r>
+        <w:br/>
+      </w:r>
+      <w:r>
+        <w:rPr>
+          <w:rStyle w:val="NormalTok"/>
+        </w:rPr>
+        <w:t xml:space="preserve">                        </w:t>
+      </w:r>
+      <w:r>
+        <w:rPr>
+          <w:rStyle w:val="AttributeTok"/>
+        </w:rPr>
+        <w:t xml:space="preserve">colour =</w:t>
+      </w:r>
+      <w:r>
+        <w:rPr>
+          <w:rStyle w:val="NormalTok"/>
+        </w:rPr>
+        <w:t xml:space="preserve"> (purpose)))</w:t>
+      </w:r>
+    </w:p>
+    <w:p>
+      <w:pPr>
+        <w:pStyle w:val="FirstParagraph"/>
+      </w:pPr>
+      <w:r>
+        <w:drawing>
+          <wp:inline>
+            <wp:extent cx="5334000" cy="4267200"/>
+            <wp:effectExtent b="0" l="0" r="0" t="0"/>
+            <wp:docPr descr="" title="" id="75" name="Picture"/>
+            <a:graphic>
+              <a:graphicData uri="http://schemas.openxmlformats.org/drawingml/2006/picture">
+                <pic:pic>
+                  <pic:nvPicPr>
+                    <pic:cNvPr descr="1_basics_files/figure-docx/unnamed-chunk-45-1.png" id="76" name="Picture"/>
+                    <pic:cNvPicPr>
+                      <a:picLocks noChangeArrowheads="1" noChangeAspect="1"/>
+                    </pic:cNvPicPr>
+                  </pic:nvPicPr>
+                  <pic:blipFill>
+                    <a:blip r:embed="rId74"/>
+                    <a:stretch>
+                      <a:fillRect/>
+                    </a:stretch>
+                  </pic:blipFill>
+                  <pic:spPr bwMode="auto">
+                    <a:xfrm>
+                      <a:off x="0" y="0"/>
+                      <a:ext cx="5334000" cy="4267200"/>
+                    </a:xfrm>
+                    <a:prstGeom prst="rect">
+                      <a:avLst/>
+                    </a:prstGeom>
+                    <a:noFill/>
+                    <a:ln w="9525">
+                      <a:noFill/>
+                      <a:headEnd/>
+                      <a:tailEnd/>
+                    </a:ln>
+                  </pic:spPr>
+                </pic:pic>
+              </a:graphicData>
+            </a:graphic>
+          </wp:inline>
+        </w:drawing>
+      </w:r>
+    </w:p>
+    <w:p>
+      <w:pPr>
+        <w:pStyle w:val="SourceCode"/>
+      </w:pPr>
+      <w:r>
+        <w:rPr>
+          <w:rStyle w:val="NormalTok"/>
+        </w:rPr>
+        <w:t xml:space="preserve">plot_2 </w:t>
+      </w:r>
+      <w:r>
+        <w:rPr>
+          <w:rStyle w:val="OtherTok"/>
+        </w:rPr>
+        <w:t xml:space="preserve">&lt;-</w:t>
+      </w:r>
+      <w:r>
+        <w:rPr>
+          <w:rStyle w:val="NormalTok"/>
+        </w:rPr>
+        <w:t xml:space="preserve"> </w:t>
+      </w:r>
+      <w:r>
+        <w:rPr>
+          <w:rStyle w:val="FunctionTok"/>
+        </w:rPr>
+        <w:t xml:space="preserve">ggplot</w:t>
+      </w:r>
+      <w:r>
+        <w:rPr>
+          <w:rStyle w:val="NormalTok"/>
+        </w:rPr>
+        <w:t xml:space="preserve">(</w:t>
+      </w:r>
+      <w:r>
+        <w:rPr>
+          <w:rStyle w:val="AttributeTok"/>
+        </w:rPr>
+        <w:t xml:space="preserve">data =</w:t>
+      </w:r>
+      <w:r>
+        <w:rPr>
+          <w:rStyle w:val="NormalTok"/>
+        </w:rPr>
+        <w:t xml:space="preserve"> data, </w:t>
+      </w:r>
+      <w:r>
+        <w:br/>
+      </w:r>
+      <w:r>
+        <w:rPr>
+          <w:rStyle w:val="NormalTok"/>
+        </w:rPr>
+        <w:t xml:space="preserve">                 </w:t>
+      </w:r>
+      <w:r>
+        <w:rPr>
+          <w:rStyle w:val="FunctionTok"/>
+        </w:rPr>
+        <w:t xml:space="preserve">aes</w:t>
+      </w:r>
+      <w:r>
+        <w:rPr>
+          <w:rStyle w:val="NormalTok"/>
+        </w:rPr>
+        <w:t xml:space="preserve">(</w:t>
+      </w:r>
+      <w:r>
+        <w:rPr>
+          <w:rStyle w:val="AttributeTok"/>
+        </w:rPr>
+        <w:t xml:space="preserve">x=</w:t>
+      </w:r>
+      <w:r>
+        <w:rPr>
+          <w:rStyle w:val="NormalTok"/>
+        </w:rPr>
+        <w:t xml:space="preserve">age_years))</w:t>
+      </w:r>
+      <w:r>
+        <w:br/>
+      </w:r>
+      <w:r>
+        <w:br/>
+      </w:r>
+      <w:r>
+        <w:rPr>
+          <w:rStyle w:val="NormalTok"/>
+        </w:rPr>
+        <w:t xml:space="preserve">plot_2 </w:t>
+      </w:r>
+      <w:r>
+        <w:rPr>
+          <w:rStyle w:val="SpecialCharTok"/>
+        </w:rPr>
+        <w:t xml:space="preserve">+</w:t>
+      </w:r>
+      <w:r>
+        <w:rPr>
+          <w:rStyle w:val="NormalTok"/>
+        </w:rPr>
+        <w:t xml:space="preserve"> </w:t>
+      </w:r>
+      <w:r>
+        <w:br/>
+      </w:r>
+      <w:r>
+        <w:rPr>
+          <w:rStyle w:val="NormalTok"/>
+        </w:rPr>
+        <w:t xml:space="preserve">  </w:t>
+      </w:r>
+      <w:r>
+        <w:rPr>
+          <w:rStyle w:val="FunctionTok"/>
+        </w:rPr>
+        <w:t xml:space="preserve">geom_density</w:t>
+      </w:r>
+      <w:r>
+        <w:rPr>
+          <w:rStyle w:val="NormalTok"/>
+        </w:rPr>
+        <w:t xml:space="preserve">() </w:t>
+      </w:r>
+      <w:r>
+        <w:rPr>
+          <w:rStyle w:val="SpecialCharTok"/>
+        </w:rPr>
+        <w:t xml:space="preserve">+</w:t>
+      </w:r>
+      <w:r>
+        <w:br/>
+      </w:r>
+      <w:r>
+        <w:rPr>
+          <w:rStyle w:val="NormalTok"/>
+        </w:rPr>
+        <w:t xml:space="preserve">  </w:t>
+      </w:r>
+      <w:r>
+        <w:rPr>
+          <w:rStyle w:val="FunctionTok"/>
+        </w:rPr>
+        <w:t xml:space="preserve">geom_vline</w:t>
+      </w:r>
+      <w:r>
+        <w:rPr>
+          <w:rStyle w:val="NormalTok"/>
+        </w:rPr>
+        <w:t xml:space="preserve">(</w:t>
+      </w:r>
+      <w:r>
+        <w:rPr>
+          <w:rStyle w:val="FunctionTok"/>
+        </w:rPr>
+        <w:t xml:space="preserve">aes</w:t>
+      </w:r>
+      <w:r>
+        <w:rPr>
+          <w:rStyle w:val="NormalTok"/>
+        </w:rPr>
+        <w:t xml:space="preserve">(</w:t>
+      </w:r>
+      <w:r>
+        <w:rPr>
+          <w:rStyle w:val="AttributeTok"/>
+        </w:rPr>
+        <w:t xml:space="preserve">xintercept =</w:t>
+      </w:r>
+      <w:r>
+        <w:rPr>
+          <w:rStyle w:val="NormalTok"/>
+        </w:rPr>
+        <w:t xml:space="preserve"> </w:t>
+      </w:r>
+      <w:r>
+        <w:rPr>
+          <w:rStyle w:val="FunctionTok"/>
+        </w:rPr>
+        <w:t xml:space="preserve">mean</w:t>
+      </w:r>
+      <w:r>
+        <w:rPr>
+          <w:rStyle w:val="NormalTok"/>
+        </w:rPr>
+        <w:t xml:space="preserve">(age_years)),</w:t>
+      </w:r>
+      <w:r>
+        <w:br/>
+      </w:r>
+      <w:r>
+        <w:rPr>
+          <w:rStyle w:val="NormalTok"/>
+        </w:rPr>
+        <w:t xml:space="preserve">             </w:t>
+      </w:r>
+      <w:r>
+        <w:rPr>
+          <w:rStyle w:val="AttributeTok"/>
+        </w:rPr>
+        <w:t xml:space="preserve">color =</w:t>
+      </w:r>
+      <w:r>
+        <w:rPr>
+          <w:rStyle w:val="NormalTok"/>
+        </w:rPr>
+        <w:t xml:space="preserve"> </w:t>
+      </w:r>
+      <w:r>
+        <w:rPr>
+          <w:rStyle w:val="StringTok"/>
+        </w:rPr>
+        <w:t xml:space="preserve">"blue"</w:t>
+      </w:r>
+      <w:r>
+        <w:rPr>
+          <w:rStyle w:val="NormalTok"/>
+        </w:rPr>
+        <w:t xml:space="preserve">,</w:t>
+      </w:r>
+      <w:r>
+        <w:br/>
+      </w:r>
+      <w:r>
+        <w:rPr>
+          <w:rStyle w:val="NormalTok"/>
+        </w:rPr>
+        <w:t xml:space="preserve">             </w:t>
+      </w:r>
+      <w:r>
+        <w:rPr>
+          <w:rStyle w:val="AttributeTok"/>
+        </w:rPr>
+        <w:t xml:space="preserve">size =</w:t>
+      </w:r>
+      <w:r>
+        <w:rPr>
+          <w:rStyle w:val="NormalTok"/>
+        </w:rPr>
+        <w:t xml:space="preserve"> </w:t>
+      </w:r>
+      <w:r>
+        <w:rPr>
+          <w:rStyle w:val="DecValTok"/>
+        </w:rPr>
+        <w:t xml:space="preserve">2</w:t>
+      </w:r>
+      <w:r>
+        <w:rPr>
+          <w:rStyle w:val="NormalTok"/>
+        </w:rPr>
+        <w:t xml:space="preserve">,</w:t>
+      </w:r>
+      <w:r>
+        <w:br/>
+      </w:r>
+      <w:r>
+        <w:rPr>
+          <w:rStyle w:val="NormalTok"/>
+        </w:rPr>
+        <w:t xml:space="preserve">             </w:t>
+      </w:r>
+      <w:r>
+        <w:rPr>
+          <w:rStyle w:val="AttributeTok"/>
+        </w:rPr>
+        <w:t xml:space="preserve">alpha =</w:t>
+      </w:r>
+      <w:r>
+        <w:rPr>
+          <w:rStyle w:val="NormalTok"/>
+        </w:rPr>
+        <w:t xml:space="preserve"> </w:t>
+      </w:r>
+      <w:r>
+        <w:rPr>
+          <w:rStyle w:val="FloatTok"/>
+        </w:rPr>
+        <w:t xml:space="preserve">0.5</w:t>
+      </w:r>
+      <w:r>
+        <w:rPr>
+          <w:rStyle w:val="NormalTok"/>
+        </w:rPr>
+        <w:t xml:space="preserve">)</w:t>
+      </w:r>
+    </w:p>
+    <w:p>
+      <w:pPr>
+        <w:pStyle w:val="SourceCode"/>
+      </w:pPr>
+      <w:r>
+        <w:rPr>
+          <w:rStyle w:val="VerbatimChar"/>
+        </w:rPr>
+        <w:t xml:space="preserve">## Warning: Using `size` aesthetic for lines was deprecated in ggplot2 3.4.0.</w:t>
+      </w:r>
+      <w:r>
+        <w:br/>
+      </w:r>
+      <w:r>
+        <w:rPr>
+          <w:rStyle w:val="VerbatimChar"/>
+        </w:rPr>
+        <w:t xml:space="preserve">## ℹ Please use `linewidth` instead.</w:t>
+      </w:r>
+      <w:r>
+        <w:br/>
+      </w:r>
+      <w:r>
+        <w:rPr>
+          <w:rStyle w:val="VerbatimChar"/>
+        </w:rPr>
+        <w:t xml:space="preserve">## This warning is displayed once every 8 hours.</w:t>
+      </w:r>
+      <w:r>
+        <w:br/>
+      </w:r>
+      <w:r>
+        <w:rPr>
+          <w:rStyle w:val="VerbatimChar"/>
+        </w:rPr>
+        <w:t xml:space="preserve">## Call `lifecycle::last_lifecycle_warnings()` to see where this warning was</w:t>
+      </w:r>
+      <w:r>
+        <w:br/>
+      </w:r>
+      <w:r>
+        <w:rPr>
+          <w:rStyle w:val="VerbatimChar"/>
+        </w:rPr>
+        <w:t xml:space="preserve">## generated.</w:t>
+      </w:r>
+    </w:p>
+    <w:p>
+      <w:pPr>
+        <w:pStyle w:val="FirstParagraph"/>
+      </w:pPr>
+      <w:r>
+        <w:drawing>
+          <wp:inline>
+            <wp:extent cx="5334000" cy="4267200"/>
+            <wp:effectExtent b="0" l="0" r="0" t="0"/>
+            <wp:docPr descr="" title="" id="78" name="Picture"/>
+            <a:graphic>
+              <a:graphicData uri="http://schemas.openxmlformats.org/drawingml/2006/picture">
+                <pic:pic>
+                  <pic:nvPicPr>
+                    <pic:cNvPr descr="1_basics_files/figure-docx/unnamed-chunk-46-1.png" id="79" name="Picture"/>
+                    <pic:cNvPicPr>
+                      <a:picLocks noChangeArrowheads="1" noChangeAspect="1"/>
+                    </pic:cNvPicPr>
+                  </pic:nvPicPr>
+                  <pic:blipFill>
+                    <a:blip r:embed="rId77"/>
+                    <a:stretch>
+                      <a:fillRect/>
+                    </a:stretch>
+                  </pic:blipFill>
+                  <pic:spPr bwMode="auto">
+                    <a:xfrm>
+                      <a:off x="0" y="0"/>
+                      <a:ext cx="5334000" cy="4267200"/>
+                    </a:xfrm>
+                    <a:prstGeom prst="rect">
+                      <a:avLst/>
+                    </a:prstGeom>
+                    <a:noFill/>
+                    <a:ln w="9525">
+                      <a:noFill/>
+                      <a:headEnd/>
+                      <a:tailEnd/>
+                    </a:ln>
+                  </pic:spPr>
+                </pic:pic>
+              </a:graphicData>
+            </a:graphic>
+          </wp:inline>
+        </w:drawing>
+      </w:r>
+    </w:p>
+    <w:bookmarkStart w:id="83" w:name="boxplots-in-ggplot"/>
+    <w:p>
+      <w:pPr>
+        <w:pStyle w:val="Heading3"/>
+      </w:pPr>
+      <w:r>
+        <w:t xml:space="preserve">Boxplots in ggplot</w:t>
+      </w:r>
+    </w:p>
+    <w:p>
+      <w:pPr>
+        <w:pStyle w:val="SourceCode"/>
+      </w:pPr>
+      <w:r>
+        <w:rPr>
+          <w:rStyle w:val="NormalTok"/>
+        </w:rPr>
+        <w:t xml:space="preserve">plot_3 </w:t>
+      </w:r>
+      <w:r>
+        <w:rPr>
+          <w:rStyle w:val="OtherTok"/>
+        </w:rPr>
+        <w:t xml:space="preserve">&lt;-</w:t>
+      </w:r>
+      <w:r>
+        <w:rPr>
+          <w:rStyle w:val="NormalTok"/>
+        </w:rPr>
+        <w:t xml:space="preserve"> </w:t>
+      </w:r>
+      <w:r>
+        <w:rPr>
+          <w:rStyle w:val="FunctionTok"/>
+        </w:rPr>
+        <w:t xml:space="preserve">ggplot</w:t>
+      </w:r>
+      <w:r>
+        <w:rPr>
+          <w:rStyle w:val="NormalTok"/>
+        </w:rPr>
+        <w:t xml:space="preserve">(</w:t>
+      </w:r>
+      <w:r>
+        <w:rPr>
+          <w:rStyle w:val="AttributeTok"/>
+        </w:rPr>
+        <w:t xml:space="preserve">data =</w:t>
+      </w:r>
+      <w:r>
+        <w:rPr>
+          <w:rStyle w:val="NormalTok"/>
+        </w:rPr>
+        <w:t xml:space="preserve"> data,</w:t>
+      </w:r>
+      <w:r>
+        <w:br/>
+      </w:r>
+      <w:r>
+        <w:rPr>
+          <w:rStyle w:val="NormalTok"/>
+        </w:rPr>
+        <w:t xml:space="preserve">                 </w:t>
+      </w:r>
+      <w:r>
+        <w:rPr>
+          <w:rStyle w:val="FunctionTok"/>
+        </w:rPr>
+        <w:t xml:space="preserve">aes</w:t>
+      </w:r>
+      <w:r>
+        <w:rPr>
+          <w:rStyle w:val="NormalTok"/>
+        </w:rPr>
+        <w:t xml:space="preserve">(</w:t>
+      </w:r>
+      <w:r>
+        <w:rPr>
+          <w:rStyle w:val="AttributeTok"/>
+        </w:rPr>
+        <w:t xml:space="preserve">x =</w:t>
+      </w:r>
+      <w:r>
+        <w:rPr>
+          <w:rStyle w:val="NormalTok"/>
+        </w:rPr>
+        <w:t xml:space="preserve"> purpose,</w:t>
+      </w:r>
+      <w:r>
+        <w:br/>
+      </w:r>
+      <w:r>
+        <w:rPr>
+          <w:rStyle w:val="NormalTok"/>
+        </w:rPr>
+        <w:t xml:space="preserve">                     </w:t>
+      </w:r>
+      <w:r>
+        <w:rPr>
+          <w:rStyle w:val="AttributeTok"/>
+        </w:rPr>
+        <w:t xml:space="preserve">y =</w:t>
+      </w:r>
+      <w:r>
+        <w:rPr>
+          <w:rStyle w:val="NormalTok"/>
+        </w:rPr>
+        <w:t xml:space="preserve"> age_years))</w:t>
+      </w:r>
+      <w:r>
+        <w:br/>
+      </w:r>
+      <w:r>
+        <w:br/>
+      </w:r>
+      <w:r>
+        <w:rPr>
+          <w:rStyle w:val="NormalTok"/>
+        </w:rPr>
+        <w:t xml:space="preserve">plot_3 </w:t>
+      </w:r>
+      <w:r>
+        <w:rPr>
+          <w:rStyle w:val="SpecialCharTok"/>
+        </w:rPr>
+        <w:t xml:space="preserve">+</w:t>
+      </w:r>
+      <w:r>
+        <w:rPr>
+          <w:rStyle w:val="NormalTok"/>
+        </w:rPr>
+        <w:t xml:space="preserve"> </w:t>
+      </w:r>
+      <w:r>
+        <w:br/>
+      </w:r>
+      <w:r>
+        <w:rPr>
+          <w:rStyle w:val="NormalTok"/>
+        </w:rPr>
+        <w:t xml:space="preserve">  </w:t>
+      </w:r>
+      <w:r>
+        <w:rPr>
+          <w:rStyle w:val="FunctionTok"/>
+        </w:rPr>
+        <w:t xml:space="preserve">geom_boxplot</w:t>
+      </w:r>
+      <w:r>
+        <w:rPr>
+          <w:rStyle w:val="NormalTok"/>
+        </w:rPr>
+        <w:t xml:space="preserve">(</w:t>
+      </w:r>
+      <w:r>
+        <w:rPr>
+          <w:rStyle w:val="FunctionTok"/>
+        </w:rPr>
+        <w:t xml:space="preserve">aes</w:t>
+      </w:r>
+      <w:r>
+        <w:rPr>
+          <w:rStyle w:val="NormalTok"/>
+        </w:rPr>
+        <w:t xml:space="preserve">(</w:t>
+      </w:r>
+      <w:r>
+        <w:rPr>
+          <w:rStyle w:val="AttributeTok"/>
+        </w:rPr>
+        <w:t xml:space="preserve">fill =</w:t>
+      </w:r>
+      <w:r>
+        <w:rPr>
+          <w:rStyle w:val="NormalTok"/>
+        </w:rPr>
+        <w:t xml:space="preserve"> personal_status_sex)) </w:t>
+      </w:r>
+      <w:r>
+        <w:rPr>
+          <w:rStyle w:val="SpecialCharTok"/>
+        </w:rPr>
+        <w:t xml:space="preserve">+</w:t>
+      </w:r>
+      <w:r>
+        <w:br/>
+      </w:r>
+      <w:r>
+        <w:rPr>
+          <w:rStyle w:val="NormalTok"/>
+        </w:rPr>
+        <w:t xml:space="preserve">  </w:t>
+      </w:r>
+      <w:r>
+        <w:rPr>
+          <w:rStyle w:val="FunctionTok"/>
+        </w:rPr>
+        <w:t xml:space="preserve">theme_minimal</w:t>
+      </w:r>
+      <w:r>
+        <w:rPr>
+          <w:rStyle w:val="NormalTok"/>
+        </w:rPr>
+        <w:t xml:space="preserve">() </w:t>
+      </w:r>
+      <w:r>
+        <w:rPr>
+          <w:rStyle w:val="SpecialCharTok"/>
+        </w:rPr>
+        <w:t xml:space="preserve">+</w:t>
+      </w:r>
+      <w:r>
+        <w:br/>
+      </w:r>
+      <w:r>
+        <w:rPr>
+          <w:rStyle w:val="NormalTok"/>
+        </w:rPr>
+        <w:t xml:space="preserve">  </w:t>
+      </w:r>
+      <w:r>
+        <w:rPr>
+          <w:rStyle w:val="FunctionTok"/>
+        </w:rPr>
+        <w:t xml:space="preserve">theme</w:t>
+      </w:r>
+      <w:r>
+        <w:rPr>
+          <w:rStyle w:val="NormalTok"/>
+        </w:rPr>
+        <w:t xml:space="preserve">(</w:t>
+      </w:r>
+      <w:r>
+        <w:rPr>
+          <w:rStyle w:val="AttributeTok"/>
+        </w:rPr>
+        <w:t xml:space="preserve">axis.text.x =</w:t>
+      </w:r>
+      <w:r>
+        <w:rPr>
+          <w:rStyle w:val="NormalTok"/>
+        </w:rPr>
+        <w:t xml:space="preserve"> </w:t>
+      </w:r>
+      <w:r>
+        <w:rPr>
+          <w:rStyle w:val="FunctionTok"/>
+        </w:rPr>
+        <w:t xml:space="preserve">element_text</w:t>
+      </w:r>
+      <w:r>
+        <w:rPr>
+          <w:rStyle w:val="NormalTok"/>
+        </w:rPr>
+        <w:t xml:space="preserve">(</w:t>
+      </w:r>
+      <w:r>
+        <w:rPr>
+          <w:rStyle w:val="AttributeTok"/>
+        </w:rPr>
+        <w:t xml:space="preserve">angle=</w:t>
+      </w:r>
+      <w:r>
+        <w:rPr>
+          <w:rStyle w:val="DecValTok"/>
+        </w:rPr>
+        <w:t xml:space="preserve">65</w:t>
+      </w:r>
+      <w:r>
+        <w:rPr>
+          <w:rStyle w:val="NormalTok"/>
+        </w:rPr>
+        <w:t xml:space="preserve">, </w:t>
+      </w:r>
+      <w:r>
+        <w:rPr>
+          <w:rStyle w:val="AttributeTok"/>
+        </w:rPr>
+        <w:t xml:space="preserve">vjust=</w:t>
+      </w:r>
+      <w:r>
+        <w:rPr>
+          <w:rStyle w:val="FloatTok"/>
+        </w:rPr>
+        <w:t xml:space="preserve">0.5</w:t>
+      </w:r>
+      <w:r>
+        <w:rPr>
+          <w:rStyle w:val="NormalTok"/>
+        </w:rPr>
+        <w:t xml:space="preserve">)) </w:t>
+      </w:r>
+      <w:r>
+        <w:rPr>
+          <w:rStyle w:val="SpecialCharTok"/>
+        </w:rPr>
+        <w:t xml:space="preserve">+</w:t>
+      </w:r>
+      <w:r>
+        <w:br/>
+      </w:r>
+      <w:r>
+        <w:rPr>
+          <w:rStyle w:val="NormalTok"/>
+        </w:rPr>
+        <w:t xml:space="preserve">  </w:t>
+      </w:r>
+      <w:r>
+        <w:rPr>
+          <w:rStyle w:val="FunctionTok"/>
+        </w:rPr>
+        <w:t xml:space="preserve">labs</w:t>
+      </w:r>
+      <w:r>
+        <w:rPr>
+          <w:rStyle w:val="NormalTok"/>
+        </w:rPr>
+        <w:t xml:space="preserve">( </w:t>
+      </w:r>
+      <w:r>
+        <w:rPr>
+          <w:rStyle w:val="AttributeTok"/>
+        </w:rPr>
+        <w:t xml:space="preserve">title =</w:t>
+      </w:r>
+      <w:r>
+        <w:rPr>
+          <w:rStyle w:val="NormalTok"/>
+        </w:rPr>
+        <w:t xml:space="preserve"> </w:t>
+      </w:r>
+      <w:r>
+        <w:rPr>
+          <w:rStyle w:val="StringTok"/>
+        </w:rPr>
+        <w:t xml:space="preserve">"Overview ages and loans"</w:t>
+      </w:r>
+      <w:r>
+        <w:rPr>
+          <w:rStyle w:val="NormalTok"/>
+        </w:rPr>
+        <w:t xml:space="preserve">)</w:t>
+      </w:r>
+    </w:p>
+    <w:p>
+      <w:pPr>
+        <w:pStyle w:val="FirstParagraph"/>
+      </w:pPr>
+      <w:r>
+        <w:drawing>
+          <wp:inline>
+            <wp:extent cx="5334000" cy="4267200"/>
+            <wp:effectExtent b="0" l="0" r="0" t="0"/>
+            <wp:docPr descr="" title="" id="81" name="Picture"/>
+            <a:graphic>
+              <a:graphicData uri="http://schemas.openxmlformats.org/drawingml/2006/picture">
+                <pic:pic>
+                  <pic:nvPicPr>
+                    <pic:cNvPr descr="1_basics_files/figure-docx/unnamed-chunk-47-1.png" id="82" name="Picture"/>
+                    <pic:cNvPicPr>
+                      <a:picLocks noChangeArrowheads="1" noChangeAspect="1"/>
+                    </pic:cNvPicPr>
+                  </pic:nvPicPr>
+                  <pic:blipFill>
+                    <a:blip r:embed="rId80"/>
+                    <a:stretch>
+                      <a:fillRect/>
+                    </a:stretch>
+                  </pic:blipFill>
+                  <pic:spPr bwMode="auto">
+                    <a:xfrm>
+                      <a:off x="0" y="0"/>
+                      <a:ext cx="5334000" cy="4267200"/>
+                    </a:xfrm>
+                    <a:prstGeom prst="rect">
+                      <a:avLst/>
+                    </a:prstGeom>
+                    <a:noFill/>
+                    <a:ln w="9525">
+                      <a:noFill/>
+                      <a:headEnd/>
+                      <a:tailEnd/>
+                    </a:ln>
+                  </pic:spPr>
+                </pic:pic>
+              </a:graphicData>
+            </a:graphic>
+          </wp:inline>
+        </w:drawing>
+      </w:r>
+    </w:p>
+    <w:bookmarkEnd w:id="83"/>
+    <w:bookmarkEnd w:id="84"/>
     <w:sectPr/>
   </w:body>
 </w:document>

</xml_diff>